<commit_message>
Final before code clean up
</commit_message>
<xml_diff>
--- a/TODO.docx
+++ b/TODO.docx
@@ -17,16 +17,18 @@
           <w:bCs/>
           <w:color w:val="000000" w:themeColor="text1"/>
         </w:rPr>
-        <w:t>Cutscenes x 3</w:t>
-      </w:r>
+        <w:t xml:space="preserve">code clean </w:t>
+      </w:r>
+      <w:proofErr w:type="gramStart"/>
       <w:r>
         <w:rPr>
           <w:b/>
           <w:bCs/>
           <w:color w:val="000000" w:themeColor="text1"/>
         </w:rPr>
-        <w:t xml:space="preserve"> </w:t>
-      </w:r>
+        <w:t>up</w:t>
+      </w:r>
+      <w:proofErr w:type="gramEnd"/>
     </w:p>
     <w:p>
       <w:pPr>
@@ -34,148 +36,9 @@
         <w:rPr>
           <w:b/>
           <w:bCs/>
-        </w:rPr>
-      </w:pPr>
-      <w:r>
-        <w:rPr>
-          <w:b/>
-          <w:bCs/>
-        </w:rPr>
-        <w:t>S</w:t>
-      </w:r>
-      <w:r>
-        <w:rPr>
-          <w:b/>
-          <w:bCs/>
-        </w:rPr>
-        <w:t>ounds</w:t>
-      </w:r>
-      <w:r>
-        <w:rPr>
-          <w:b/>
-          <w:bCs/>
-        </w:rPr>
-        <w:t xml:space="preserve"> </w:t>
-      </w:r>
-      <w:proofErr w:type="spellStart"/>
-      <w:r>
-        <w:rPr>
-          <w:b/>
-          <w:bCs/>
-        </w:rPr>
-        <w:t>en</w:t>
-      </w:r>
-      <w:proofErr w:type="spellEnd"/>
-      <w:r>
-        <w:rPr>
-          <w:b/>
-          <w:bCs/>
-        </w:rPr>
-        <w:t xml:space="preserve"> death, attack charge, shot.</w:t>
-      </w:r>
-    </w:p>
-    <w:p>
-      <w:pPr>
-        <w:spacing w:after="0" w:line="240" w:lineRule="exact"/>
-        <w:rPr>
-          <w:b/>
-          <w:bCs/>
-        </w:rPr>
-      </w:pPr>
-      <w:r>
-        <w:rPr>
-          <w:b/>
-          <w:bCs/>
-        </w:rPr>
-        <w:t>models Light</w:t>
-      </w:r>
-    </w:p>
-    <w:p>
-      <w:pPr>
-        <w:spacing w:after="0" w:line="240" w:lineRule="exact"/>
-        <w:rPr>
-          <w:b/>
-          <w:bCs/>
-        </w:rPr>
-      </w:pPr>
-      <w:r>
-        <w:rPr>
-          <w:b/>
-          <w:bCs/>
-        </w:rPr>
-        <w:t xml:space="preserve">code clean </w:t>
-      </w:r>
-      <w:proofErr w:type="gramStart"/>
-      <w:r>
-        <w:rPr>
-          <w:b/>
-          <w:bCs/>
-        </w:rPr>
-        <w:t>up</w:t>
-      </w:r>
-      <w:proofErr w:type="gramEnd"/>
-    </w:p>
-    <w:p>
-      <w:pPr>
-        <w:spacing w:after="0" w:line="240" w:lineRule="exact"/>
-        <w:rPr>
-          <w:b/>
-          <w:bCs/>
-        </w:rPr>
-      </w:pPr>
-    </w:p>
-    <w:p>
-      <w:pPr>
-        <w:spacing w:after="0" w:line="240" w:lineRule="exact"/>
-        <w:rPr>
-          <w:b/>
-          <w:bCs/>
-        </w:rPr>
-      </w:pPr>
-    </w:p>
-    <w:p>
-      <w:pPr>
-        <w:spacing w:after="0" w:line="240" w:lineRule="exact"/>
-        <w:rPr>
-          <w:b/>
-          <w:bCs/>
           <w:color w:val="000000" w:themeColor="text1"/>
         </w:rPr>
       </w:pPr>
-      <w:r>
-        <w:rPr>
-          <w:b/>
-          <w:bCs/>
-          <w:color w:val="000000" w:themeColor="text1"/>
-        </w:rPr>
-        <w:t xml:space="preserve">AI </w:t>
-      </w:r>
-      <w:proofErr w:type="gramStart"/>
-      <w:r>
-        <w:rPr>
-          <w:b/>
-          <w:bCs/>
-          <w:color w:val="000000" w:themeColor="text1"/>
-        </w:rPr>
-        <w:t>MOVE</w:t>
-      </w:r>
-      <w:r>
-        <w:rPr>
-          <w:b/>
-          <w:bCs/>
-          <w:color w:val="000000" w:themeColor="text1"/>
-        </w:rPr>
-        <w:t xml:space="preserve">  Level</w:t>
-      </w:r>
-      <w:proofErr w:type="gramEnd"/>
-      <w:r>
-        <w:rPr>
-          <w:b/>
-          <w:bCs/>
-          <w:color w:val="000000" w:themeColor="text1"/>
-        </w:rPr>
-        <w:t xml:space="preserve"> 2 mob 1 not attacking in last spot</w:t>
-      </w:r>
     </w:p>
     <w:p>
       <w:pPr>
@@ -187,16 +50,16 @@
           <w:lang w:val="en-US"/>
         </w:rPr>
       </w:pPr>
-      <w:r>
+    </w:p>
+    <w:p>
+      <w:pPr>
         <w:rPr>
           <w:b/>
           <w:bCs/>
           <w:color w:val="000000" w:themeColor="text1"/>
           <w:lang w:val="en-US"/>
         </w:rPr>
-        <w:t xml:space="preserve">dialog box text </w:t>
-      </w:r>
-      <w:proofErr w:type="spellStart"/>
+      </w:pPr>
       <w:r>
         <w:rPr>
           <w:b/>
@@ -204,29 +67,39 @@
           <w:color w:val="000000" w:themeColor="text1"/>
           <w:lang w:val="en-US"/>
         </w:rPr>
-        <w:t>lvl</w:t>
-      </w:r>
-      <w:proofErr w:type="spellEnd"/>
-      <w:r>
+        <w:br w:type="page"/>
+      </w:r>
+    </w:p>
+    <w:p>
+      <w:pPr>
+        <w:spacing w:after="0" w:line="240" w:lineRule="exact"/>
         <w:rPr>
           <w:b/>
           <w:bCs/>
           <w:color w:val="000000" w:themeColor="text1"/>
           <w:lang w:val="en-US"/>
         </w:rPr>
-        <w:t xml:space="preserve"> 2 and </w:t>
-      </w:r>
-      <w:proofErr w:type="gramStart"/>
-      <w:r>
+      </w:pPr>
+    </w:p>
+    <w:p>
+      <w:pPr>
+        <w:spacing w:after="0" w:line="240" w:lineRule="exact"/>
         <w:rPr>
           <w:b/>
           <w:bCs/>
           <w:color w:val="000000" w:themeColor="text1"/>
           <w:lang w:val="en-US"/>
         </w:rPr>
-        <w:t>3</w:t>
-      </w:r>
-      <w:proofErr w:type="gramEnd"/>
+      </w:pPr>
+      <w:r>
+        <w:rPr>
+          <w:b/>
+          <w:bCs/>
+          <w:color w:val="000000" w:themeColor="text1"/>
+          <w:lang w:val="en-US"/>
+        </w:rPr>
+        <w:t>Prediction</w:t>
+      </w:r>
     </w:p>
     <w:p>
       <w:pPr>
@@ -234,46 +107,18 @@
         <w:rPr>
           <w:b/>
           <w:bCs/>
-        </w:rPr>
-      </w:pPr>
-      <w:r>
-        <w:rPr>
-          <w:b/>
-          <w:bCs/>
-        </w:rPr>
-        <w:t xml:space="preserve">bug with </w:t>
-      </w:r>
-      <w:proofErr w:type="gramStart"/>
-      <w:r>
-        <w:rPr>
-          <w:b/>
-          <w:bCs/>
-        </w:rPr>
-        <w:t>snow ball</w:t>
-      </w:r>
-      <w:proofErr w:type="gramEnd"/>
-      <w:r>
-        <w:rPr>
-          <w:b/>
-          <w:bCs/>
-        </w:rPr>
-        <w:t xml:space="preserve"> </w:t>
-      </w:r>
-      <w:proofErr w:type="spellStart"/>
-      <w:r>
-        <w:rPr>
-          <w:b/>
-          <w:bCs/>
-        </w:rPr>
-        <w:t>stoping</w:t>
-      </w:r>
-      <w:proofErr w:type="spellEnd"/>
-      <w:r>
-        <w:rPr>
-          <w:b/>
-          <w:bCs/>
-        </w:rPr>
-        <w:t xml:space="preserve"> after dead, footsteps after death or end game check</w:t>
+          <w:color w:val="000000" w:themeColor="text1"/>
+          <w:lang w:val="en-US"/>
+        </w:rPr>
+      </w:pPr>
+      <w:r>
+        <w:rPr>
+          <w:b/>
+          <w:bCs/>
+          <w:color w:val="000000" w:themeColor="text1"/>
+          <w:lang w:val="en-US"/>
+        </w:rPr>
+        <w:t>parabolic attack</w:t>
       </w:r>
     </w:p>
     <w:p>
@@ -282,8 +127,19 @@
         <w:rPr>
           <w:b/>
           <w:bCs/>
-        </w:rPr>
-      </w:pPr>
+          <w:color w:val="000000" w:themeColor="text1"/>
+          <w:lang w:val="en-US"/>
+        </w:rPr>
+      </w:pPr>
+      <w:r>
+        <w:rPr>
+          <w:b/>
+          <w:bCs/>
+          <w:color w:val="000000" w:themeColor="text1"/>
+          <w:lang w:val="en-US"/>
+        </w:rPr>
+        <w:t>Camera</w:t>
+      </w:r>
     </w:p>
     <w:p>
       <w:pPr>
@@ -291,15 +147,10 @@
         <w:rPr>
           <w:b/>
           <w:bCs/>
-        </w:rPr>
-      </w:pPr>
-      <w:r>
-        <w:rPr>
-          <w:b/>
-          <w:bCs/>
-        </w:rPr>
-        <w:t xml:space="preserve"> </w:t>
-      </w:r>
+          <w:color w:val="000000" w:themeColor="text1"/>
+          <w:lang w:val="en-US"/>
+        </w:rPr>
+      </w:pPr>
     </w:p>
     <w:p>
       <w:pPr>
@@ -307,6 +158,8 @@
         <w:rPr>
           <w:b/>
           <w:bCs/>
+          <w:color w:val="000000" w:themeColor="text1"/>
+          <w:lang w:val="en-US"/>
         </w:rPr>
       </w:pPr>
     </w:p>
@@ -316,6 +169,55 @@
         <w:rPr>
           <w:b/>
           <w:bCs/>
+          <w:color w:val="000000" w:themeColor="text1"/>
+          <w:lang w:val="en-US"/>
+        </w:rPr>
+      </w:pPr>
+    </w:p>
+    <w:p>
+      <w:pPr>
+        <w:spacing w:after="0" w:line="240" w:lineRule="exact"/>
+        <w:rPr>
+          <w:b/>
+          <w:bCs/>
+        </w:rPr>
+      </w:pPr>
+    </w:p>
+    <w:p>
+      <w:pPr>
+        <w:spacing w:after="0" w:line="240" w:lineRule="exact"/>
+        <w:rPr>
+          <w:b/>
+          <w:bCs/>
+          <w:lang w:val="en-US"/>
+        </w:rPr>
+      </w:pPr>
+    </w:p>
+    <w:p>
+      <w:pPr>
+        <w:spacing w:after="0" w:line="240" w:lineRule="exact"/>
+        <w:rPr>
+          <w:b/>
+          <w:bCs/>
+          <w:lang w:val="en-US"/>
+        </w:rPr>
+      </w:pPr>
+    </w:p>
+    <w:p>
+      <w:pPr>
+        <w:spacing w:after="0" w:line="240" w:lineRule="exact"/>
+        <w:rPr>
+          <w:b/>
+          <w:bCs/>
+        </w:rPr>
+      </w:pPr>
+    </w:p>
+    <w:p>
+      <w:pPr>
+        <w:spacing w:after="0" w:line="240" w:lineRule="exact"/>
+        <w:rPr>
+          <w:b/>
+          <w:bCs/>
         </w:rPr>
       </w:pPr>
       <w:r>
@@ -334,13 +236,21 @@
           <w:color w:val="00B050"/>
         </w:rPr>
       </w:pPr>
-      <w:r>
-        <w:rPr>
-          <w:b/>
-          <w:bCs/>
-          <w:color w:val="00B050"/>
-        </w:rPr>
-        <w:lastRenderedPageBreak/>
+    </w:p>
+    <w:p>
+      <w:pPr>
+        <w:rPr>
+          <w:b/>
+          <w:bCs/>
+          <w:color w:val="00B050"/>
+        </w:rPr>
+      </w:pPr>
+      <w:r>
+        <w:rPr>
+          <w:b/>
+          <w:bCs/>
+          <w:color w:val="00B050"/>
+        </w:rPr>
         <w:t xml:space="preserve">Main menu </w:t>
       </w:r>
     </w:p>
@@ -945,29 +855,6 @@
           <w:lang w:val="en-US"/>
         </w:rPr>
         <w:t xml:space="preserve"> for enemies</w:t>
-      </w:r>
-    </w:p>
-    <w:p>
-      <w:pPr>
-        <w:rPr>
-          <w:b/>
-          <w:bCs/>
-        </w:rPr>
-      </w:pPr>
-    </w:p>
-    <w:p>
-      <w:pPr>
-        <w:rPr>
-          <w:b/>
-          <w:bCs/>
-        </w:rPr>
-      </w:pPr>
-      <w:r>
-        <w:rPr>
-          <w:b/>
-          <w:bCs/>
-        </w:rPr>
-        <w:t xml:space="preserve"> </w:t>
       </w:r>
     </w:p>
     <w:p>

</xml_diff>